<commit_message>
couldn't access trimmed down training images folder bc all pictures were there, over 1000, so since github caps at 1000, it actually didn't even show the subfolders, so i put all the original images in a subfolder so that we can see all subfolders and access the trimmed subset of training images we really want to
</commit_message>
<xml_diff>
--- a/Capstone 2 Final Report Notes.docx
+++ b/Capstone 2 Final Report Notes.docx
@@ -158,6 +158,18 @@
       </w:r>
       <w:r>
         <w:t xml:space="preserve"> to scrape ‘cute’ comments, notes, insights</w:t>
+      </w:r>
+    </w:p>
+    <w:p>
+      <w:pPr>
+        <w:pStyle w:val="ListParagraph"/>
+        <w:numPr>
+          <w:ilvl w:val="0"/>
+          <w:numId w:val="4"/>
+        </w:numPr>
+      </w:pPr>
+      <w:r>
+        <w:t>can run code thru many different combos of re</w:t>
       </w:r>
     </w:p>
     <w:p>

</xml_diff>

<commit_message>
ready to submit first draft of final documentation
</commit_message>
<xml_diff>
--- a/Capstone 2 Final Report Notes.docx
+++ b/Capstone 2 Final Report Notes.docx
@@ -116,7 +116,13 @@
         </w:numPr>
       </w:pPr>
       <w:r>
-        <w:t xml:space="preserve">‘Model Metrics file’ – a separate text file of the final model features, params, </w:t>
+        <w:t>‘Model Metrics</w:t>
+      </w:r>
+      <w:r>
+        <w:t>’</w:t>
+      </w:r>
+      <w:r>
+        <w:t xml:space="preserve"> file – a separate text file of the final model features, params, </w:t>
       </w:r>
       <w:proofErr w:type="spellStart"/>
       <w:r>
@@ -2276,6 +2282,143 @@
         <w:t>try BICUBIC??</w:t>
       </w:r>
     </w:p>
+    <w:p/>
+    <w:p/>
+    <w:p/>
+    <w:p>
+      <w:r>
+        <w:t>summary of steps for image labeler/predictor</w:t>
+      </w:r>
+    </w:p>
+    <w:p/>
+    <w:p>
+      <w:pPr>
+        <w:numPr>
+          <w:ilvl w:val="0"/>
+          <w:numId w:val="5"/>
+        </w:numPr>
+      </w:pPr>
+      <w:r>
+        <w:t>preprocess/resize images</w:t>
+      </w:r>
+    </w:p>
+    <w:p>
+      <w:pPr>
+        <w:numPr>
+          <w:ilvl w:val="0"/>
+          <w:numId w:val="5"/>
+        </w:numPr>
+      </w:pPr>
+      <w:r>
+        <w:t>set corresponding labels (flip/</w:t>
+      </w:r>
+      <w:proofErr w:type="spellStart"/>
+      <w:r>
+        <w:t>notflip</w:t>
+      </w:r>
+      <w:proofErr w:type="spellEnd"/>
+      <w:r>
+        <w:t>)</w:t>
+      </w:r>
+    </w:p>
+    <w:p>
+      <w:pPr>
+        <w:numPr>
+          <w:ilvl w:val="0"/>
+          <w:numId w:val="5"/>
+        </w:numPr>
+      </w:pPr>
+      <w:r>
+        <w:t>combine the flip/</w:t>
+      </w:r>
+      <w:proofErr w:type="spellStart"/>
+      <w:r>
+        <w:t>notflips</w:t>
+      </w:r>
+      <w:proofErr w:type="spellEnd"/>
+      <w:r>
+        <w:t xml:space="preserve"> images for both test &amp; train, &amp; similarly combine their corresponding labels also for test &amp; train</w:t>
+      </w:r>
+    </w:p>
+    <w:p>
+      <w:pPr>
+        <w:numPr>
+          <w:ilvl w:val="0"/>
+          <w:numId w:val="5"/>
+        </w:numPr>
+      </w:pPr>
+      <w:r>
+        <w:t>combine/zip/tuple up/pair off the set of images w/</w:t>
+      </w:r>
+    </w:p>
+    <w:p>
+      <w:r>
+        <w:t xml:space="preserve">      their corresponding values for both train &amp; test. </w:t>
+      </w:r>
+      <w:proofErr w:type="gramStart"/>
+      <w:r>
+        <w:t>so</w:t>
+      </w:r>
+      <w:proofErr w:type="gramEnd"/>
+      <w:r>
+        <w:t xml:space="preserve"> we're training it that these set of pixels/colors/patterns equal a flip and these don't and it tries to figure out the pattern and then later we put it to the test on how</w:t>
+      </w:r>
+    </w:p>
+    <w:p>
+      <w:proofErr w:type="gramStart"/>
+      <w:r>
+        <w:t>well</w:t>
+      </w:r>
+      <w:proofErr w:type="gramEnd"/>
+      <w:r>
+        <w:t xml:space="preserve"> it understood the assignment/pattern</w:t>
+      </w:r>
+    </w:p>
+    <w:p>
+      <w:r>
+        <w:t xml:space="preserve">  5. shuffle up these pairs / randomize the order</w:t>
+      </w:r>
+    </w:p>
+    <w:p>
+      <w:r>
+        <w:t xml:space="preserve">  6. unzip/separate back out this paired list (for both training &amp; test) back into 2 independent lists once again, but both still lined up without being attached so in the same, shuffled, matching / corresponding order. they need to be separated/</w:t>
+      </w:r>
+      <w:proofErr w:type="spellStart"/>
+      <w:r>
+        <w:t>indpendent</w:t>
+      </w:r>
+      <w:proofErr w:type="spellEnd"/>
+      <w:r>
+        <w:t xml:space="preserve"> for model training, which takes each as separate </w:t>
+      </w:r>
+      <w:proofErr w:type="gramStart"/>
+      <w:r>
+        <w:t>arguments</w:t>
+      </w:r>
+      <w:proofErr w:type="gramEnd"/>
+    </w:p>
+    <w:p>
+      <w:r>
+        <w:t xml:space="preserve">  7. set up neural network function for training</w:t>
+      </w:r>
+    </w:p>
+    <w:p>
+      <w:r>
+        <w:t xml:space="preserve">  8. train fit/model</w:t>
+      </w:r>
+    </w:p>
+    <w:p>
+      <w:r>
+        <w:t xml:space="preserve">  9. run predictions</w:t>
+      </w:r>
+    </w:p>
+    <w:p>
+      <w:r>
+        <w:t>10. check accuracy/performance</w:t>
+      </w:r>
+    </w:p>
+    <w:p/>
+    <w:p/>
     <w:sectPr>
       <w:pgSz w:w="12240" w:h="15840"/>
       <w:pgMar w:top="1440" w:right="1440" w:bottom="1440" w:left="1440" w:header="720" w:footer="720" w:gutter="0"/>
@@ -2289,6 +2432,60 @@
 <file path=word/numbering.xml><?xml version="1.0" encoding="utf-8"?>
 <w:numbering xmlns:wpc="http://schemas.microsoft.com/office/word/2010/wordprocessingCanvas" xmlns:cx="http://schemas.microsoft.com/office/drawing/2014/chartex" xmlns:cx1="http://schemas.microsoft.com/office/drawing/2015/9/8/chartex" xmlns:cx2="http://schemas.microsoft.com/office/drawing/2015/10/21/chartex" xmlns:cx3="http://schemas.microsoft.com/office/drawing/2016/5/9/chartex" xmlns:cx4="http://schemas.microsoft.com/office/drawing/2016/5/10/chartex" xmlns:cx5="http://schemas.microsoft.com/office/drawing/2016/5/11/chartex" xmlns:cx6="http://schemas.microsoft.com/office/drawing/2016/5/12/chartex" xmlns:cx7="http://schemas.microsoft.com/office/drawing/2016/5/13/chartex" xmlns:cx8="http://schemas.microsoft.com/office/drawing/2016/5/14/chartex" xmlns:mc="http://schemas.openxmlformats.org/markup-compatibility/2006" xmlns:aink="http://schemas.microsoft.com/office/drawing/2016/ink" xmlns:am3d="http://schemas.microsoft.com/office/drawing/2017/model3d" xmlns:o="urn:schemas-microsoft-com:office:office" xmlns:oel="http://schemas.microsoft.com/office/2019/extlst" xmlns:r="http://schemas.openxmlformats.org/officeDocument/2006/relationships" xmlns:m="http://schemas.openxmlformats.org/officeDocument/2006/math" xmlns:v="urn:schemas-microsoft-com:vml" xmlns:wp14="http://schemas.microsoft.com/office/word/2010/wordprocessingDrawing" xmlns:wp="http://schemas.openxmlformats.org/drawingml/2006/wordprocessingDrawing" xmlns:w10="urn:schemas-microsoft-com:office:word" xmlns:w="http://schemas.openxmlformats.org/wordprocessingml/2006/main" xmlns:w14="http://schemas.microsoft.com/office/word/2010/wordml" xmlns:w15="http://schemas.microsoft.com/office/word/2012/wordml" xmlns:w16cex="http://schemas.microsoft.com/office/word/2018/wordml/cex" xmlns:w16cid="http://schemas.microsoft.com/office/word/2016/wordml/cid" xmlns:w16="http://schemas.microsoft.com/office/word/2018/wordml" xmlns:w16sdtdh="http://schemas.microsoft.com/office/word/2020/wordml/sdtdatahash" xmlns:w16se="http://schemas.microsoft.com/office/word/2015/wordml/symex" xmlns:wpg="http://schemas.microsoft.com/office/word/2010/wordprocessingGroup" xmlns:wpi="http://schemas.microsoft.com/office/word/2010/wordprocessingInk" xmlns:wne="http://schemas.microsoft.com/office/word/2006/wordml" xmlns:wps="http://schemas.microsoft.com/office/word/2010/wordprocessingShape" mc:Ignorable="w14 w15 w16se w16cid w16 w16cex w16sdtdh wp14">
   <w:abstractNum w:abstractNumId="0" w15:restartNumberingAfterBreak="0">
+    <w:nsid w:val="00000001"/>
+    <w:multiLevelType w:val="hybridMultilevel"/>
+    <w:tmpl w:val="FFFFFFFF"/>
+    <w:lvl w:ilvl="0" w:tplc="00000001">
+      <w:start w:val="1"/>
+      <w:numFmt w:val="decimal"/>
+      <w:lvlText w:val="%1."/>
+      <w:lvlJc w:val="left"/>
+      <w:pPr>
+        <w:ind w:left="720" w:hanging="360"/>
+      </w:pPr>
+    </w:lvl>
+    <w:lvl w:ilvl="1" w:tplc="FFFFFFFF">
+      <w:numFmt w:val="decimal"/>
+      <w:lvlText w:val=""/>
+      <w:lvlJc w:val="left"/>
+    </w:lvl>
+    <w:lvl w:ilvl="2" w:tplc="FFFFFFFF">
+      <w:numFmt w:val="decimal"/>
+      <w:lvlText w:val=""/>
+      <w:lvlJc w:val="left"/>
+    </w:lvl>
+    <w:lvl w:ilvl="3" w:tplc="FFFFFFFF">
+      <w:numFmt w:val="decimal"/>
+      <w:lvlText w:val=""/>
+      <w:lvlJc w:val="left"/>
+    </w:lvl>
+    <w:lvl w:ilvl="4" w:tplc="FFFFFFFF">
+      <w:numFmt w:val="decimal"/>
+      <w:lvlText w:val=""/>
+      <w:lvlJc w:val="left"/>
+    </w:lvl>
+    <w:lvl w:ilvl="5" w:tplc="FFFFFFFF">
+      <w:numFmt w:val="decimal"/>
+      <w:lvlText w:val=""/>
+      <w:lvlJc w:val="left"/>
+    </w:lvl>
+    <w:lvl w:ilvl="6" w:tplc="FFFFFFFF">
+      <w:numFmt w:val="decimal"/>
+      <w:lvlText w:val=""/>
+      <w:lvlJc w:val="left"/>
+    </w:lvl>
+    <w:lvl w:ilvl="7" w:tplc="FFFFFFFF">
+      <w:numFmt w:val="decimal"/>
+      <w:lvlText w:val=""/>
+      <w:lvlJc w:val="left"/>
+    </w:lvl>
+    <w:lvl w:ilvl="8" w:tplc="FFFFFFFF">
+      <w:numFmt w:val="decimal"/>
+      <w:lvlText w:val=""/>
+      <w:lvlJc w:val="left"/>
+    </w:lvl>
+  </w:abstractNum>
+  <w:abstractNum w:abstractNumId="1" w15:restartNumberingAfterBreak="0">
     <w:nsid w:val="09C579CA"/>
     <w:multiLevelType w:val="hybridMultilevel"/>
     <w:tmpl w:val="25FC81EC"/>
@@ -2401,7 +2598,7 @@
       </w:rPr>
     </w:lvl>
   </w:abstractNum>
-  <w:abstractNum w:abstractNumId="1" w15:restartNumberingAfterBreak="0">
+  <w:abstractNum w:abstractNumId="2" w15:restartNumberingAfterBreak="0">
     <w:nsid w:val="281150CF"/>
     <w:multiLevelType w:val="hybridMultilevel"/>
     <w:tmpl w:val="029C9E10"/>
@@ -2514,7 +2711,7 @@
       </w:rPr>
     </w:lvl>
   </w:abstractNum>
-  <w:abstractNum w:abstractNumId="2" w15:restartNumberingAfterBreak="0">
+  <w:abstractNum w:abstractNumId="3" w15:restartNumberingAfterBreak="0">
     <w:nsid w:val="3E724E54"/>
     <w:multiLevelType w:val="hybridMultilevel"/>
     <w:tmpl w:val="421C8788"/>
@@ -2627,7 +2824,7 @@
       </w:rPr>
     </w:lvl>
   </w:abstractNum>
-  <w:abstractNum w:abstractNumId="3" w15:restartNumberingAfterBreak="0">
+  <w:abstractNum w:abstractNumId="4" w15:restartNumberingAfterBreak="0">
     <w:nsid w:val="7261517D"/>
     <w:multiLevelType w:val="hybridMultilevel"/>
     <w:tmpl w:val="BB10DF16"/>
@@ -2741,16 +2938,19 @@
     </w:lvl>
   </w:abstractNum>
   <w:num w:numId="1" w16cid:durableId="1361710898">
+    <w:abstractNumId w:val="2"/>
+  </w:num>
+  <w:num w:numId="2" w16cid:durableId="2049447935">
+    <w:abstractNumId w:val="3"/>
+  </w:num>
+  <w:num w:numId="3" w16cid:durableId="644626038">
     <w:abstractNumId w:val="1"/>
   </w:num>
-  <w:num w:numId="2" w16cid:durableId="2049447935">
-    <w:abstractNumId w:val="2"/>
+  <w:num w:numId="4" w16cid:durableId="208805338">
+    <w:abstractNumId w:val="4"/>
   </w:num>
-  <w:num w:numId="3" w16cid:durableId="644626038">
+  <w:num w:numId="5" w16cid:durableId="1348944283">
     <w:abstractNumId w:val="0"/>
-  </w:num>
-  <w:num w:numId="4" w16cid:durableId="208805338">
-    <w:abstractNumId w:val="3"/>
   </w:num>
 </w:numbering>
 </file>
@@ -3153,7 +3353,6 @@
   <w:style w:type="character" w:default="1" w:styleId="DefaultParagraphFont">
     <w:name w:val="Default Paragraph Font"/>
     <w:uiPriority w:val="1"/>
-    <w:semiHidden/>
     <w:unhideWhenUsed/>
   </w:style>
   <w:style w:type="table" w:default="1" w:styleId="TableNormal">

</xml_diff>